<commit_message>
firebase finialization and clientui features
</commit_message>
<xml_diff>
--- a/backendParent/service/src/main/resources/invoiceTemplate/POS-Template.docx
+++ b/backendParent/service/src/main/resources/invoiceTemplate/POS-Template.docx
@@ -30,15 +30,13 @@
             <w:pPr>
               <w:jc w:val="center"/>
               <w:rPr>
-                <w:rFonts w:ascii="Comic Sans MS" w:hAnsi="Comic Sans MS"/>
-              </w:rPr>
-            </w:pPr>
-            <w:bookmarkStart w:id="0" w:name="_GoBack"/>
-            <w:bookmarkEnd w:id="0"/>
+                <w:rFonts w:ascii="Permanent Marker" w:hAnsi="Permanent Marker"/>
+              </w:rPr>
+            </w:pPr>
             <w:proofErr w:type="spellStart"/>
             <w:r>
               <w:rPr>
-                <w:rFonts w:ascii="Comic Sans MS" w:hAnsi="Comic Sans MS"/>
+                <w:rFonts w:ascii="Permanent Marker" w:hAnsi="Permanent Marker"/>
                 <w:b/>
                 <w:sz w:val="28"/>
                 <w:szCs w:val="28"/>
@@ -122,7 +120,7 @@
                 <w:szCs w:val="20"/>
               </w:rPr>
               <w:drawing>
-                <wp:anchor distT="0" distB="0" distL="114300" distR="114300" simplePos="0" relativeHeight="251658240" behindDoc="0" locked="0" layoutInCell="1" allowOverlap="1" wp14:anchorId="0678CC73" wp14:editId="63481D75">
+                <wp:anchor distT="0" distB="0" distL="114300" distR="114300" simplePos="0" relativeHeight="251658240" behindDoc="0" locked="0" layoutInCell="1" allowOverlap="1" wp14:anchorId="2532DF53" wp14:editId="2BAE42F4">
                   <wp:simplePos x="0" y="0"/>
                   <wp:positionH relativeFrom="column">
                     <wp:posOffset>296398</wp:posOffset>
@@ -220,6 +218,9 @@
             <w:tcW w:w="1008" w:type="dxa"/>
           </w:tcPr>
           <w:p>
+            <w:pPr>
+              <w:jc w:val="right"/>
+            </w:pPr>
             <w:proofErr w:type="spellStart"/>
             <w:r>
               <w:rPr>
@@ -238,16 +239,8 @@
                 <w:sz w:val="20"/>
                 <w:szCs w:val="20"/>
               </w:rPr>
-              <w:t xml:space="preserve"> :</w:t>
-            </w:r>
-          </w:p>
-        </w:tc>
-        <w:tc>
-          <w:tcPr>
-            <w:tcW w:w="1628" w:type="dxa"/>
-          </w:tcPr>
-          <w:p>
-            <w:proofErr w:type="spellStart"/>
+              <w:t xml:space="preserve"> </w:t>
+            </w:r>
             <w:r>
               <w:rPr>
                 <w:rFonts w:cstheme="minorHAnsi"/>
@@ -255,6 +248,23 @@
                 <w:sz w:val="20"/>
                 <w:szCs w:val="20"/>
               </w:rPr>
+              <w:t>:</w:t>
+            </w:r>
+          </w:p>
+        </w:tc>
+        <w:tc>
+          <w:tcPr>
+            <w:tcW w:w="1628" w:type="dxa"/>
+          </w:tcPr>
+          <w:p>
+            <w:proofErr w:type="spellStart"/>
+            <w:r>
+              <w:rPr>
+                <w:rFonts w:cstheme="minorHAnsi"/>
+                <w:b/>
+                <w:sz w:val="20"/>
+                <w:szCs w:val="20"/>
+              </w:rPr>
               <w:t>PosId</w:t>
             </w:r>
             <w:proofErr w:type="spellEnd"/>
@@ -267,6 +277,9 @@
             <w:tcW w:w="1008" w:type="dxa"/>
           </w:tcPr>
           <w:p>
+            <w:pPr>
+              <w:jc w:val="right"/>
+            </w:pPr>
             <w:proofErr w:type="spellStart"/>
             <w:r>
               <w:rPr>
@@ -285,16 +298,8 @@
                 <w:sz w:val="20"/>
                 <w:szCs w:val="20"/>
               </w:rPr>
-              <w:t xml:space="preserve"> :</w:t>
-            </w:r>
-          </w:p>
-        </w:tc>
-        <w:tc>
-          <w:tcPr>
-            <w:tcW w:w="1628" w:type="dxa"/>
-          </w:tcPr>
-          <w:p>
-            <w:proofErr w:type="spellStart"/>
+              <w:t xml:space="preserve"> </w:t>
+            </w:r>
             <w:r>
               <w:rPr>
                 <w:rFonts w:cstheme="minorHAnsi"/>
@@ -302,6 +307,23 @@
                 <w:sz w:val="20"/>
                 <w:szCs w:val="20"/>
               </w:rPr>
+              <w:t>:</w:t>
+            </w:r>
+          </w:p>
+        </w:tc>
+        <w:tc>
+          <w:tcPr>
+            <w:tcW w:w="1628" w:type="dxa"/>
+          </w:tcPr>
+          <w:p>
+            <w:proofErr w:type="spellStart"/>
+            <w:r>
+              <w:rPr>
+                <w:rFonts w:cstheme="minorHAnsi"/>
+                <w:b/>
+                <w:sz w:val="20"/>
+                <w:szCs w:val="20"/>
+              </w:rPr>
               <w:t>EmpName</w:t>
             </w:r>
             <w:proofErr w:type="spellEnd"/>
@@ -314,6 +336,9 @@
             <w:tcW w:w="1008" w:type="dxa"/>
           </w:tcPr>
           <w:p>
+            <w:pPr>
+              <w:jc w:val="right"/>
+            </w:pPr>
             <w:r>
               <w:rPr>
                 <w:rFonts w:cstheme="minorHAnsi"/>
@@ -321,15 +346,8 @@
                 <w:sz w:val="20"/>
                 <w:szCs w:val="20"/>
               </w:rPr>
-              <w:t xml:space="preserve">Date       :  </w:t>
-            </w:r>
-          </w:p>
-        </w:tc>
-        <w:tc>
-          <w:tcPr>
-            <w:tcW w:w="1628" w:type="dxa"/>
-          </w:tcPr>
-          <w:p>
+              <w:t xml:space="preserve">Date </w:t>
+            </w:r>
             <w:r>
               <w:rPr>
                 <w:rFonts w:cstheme="minorHAnsi"/>
@@ -337,6 +355,28 @@
                 <w:sz w:val="20"/>
                 <w:szCs w:val="20"/>
               </w:rPr>
+              <w:t xml:space="preserve">:  </w:t>
+            </w:r>
+          </w:p>
+        </w:tc>
+        <w:tc>
+          <w:tcPr>
+            <w:tcW w:w="1628" w:type="dxa"/>
+          </w:tcPr>
+          <w:p>
+            <w:pPr>
+              <w:rPr>
+                <w:sz w:val="16"/>
+                <w:szCs w:val="16"/>
+              </w:rPr>
+            </w:pPr>
+            <w:r>
+              <w:rPr>
+                <w:rFonts w:cstheme="minorHAnsi"/>
+                <w:b/>
+                <w:sz w:val="16"/>
+                <w:szCs w:val="16"/>
+              </w:rPr>
               <w:t>PosDate</w:t>
             </w:r>
           </w:p>
@@ -349,6 +389,7 @@
           </w:tcPr>
           <w:p>
             <w:pPr>
+              <w:jc w:val="right"/>
               <w:rPr>
                 <w:rFonts w:cstheme="minorHAnsi"/>
                 <w:b/>
@@ -363,7 +404,16 @@
                 <w:sz w:val="20"/>
                 <w:szCs w:val="20"/>
               </w:rPr>
-              <w:t>Paid By  :</w:t>
+              <w:t xml:space="preserve">Paid By </w:t>
+            </w:r>
+            <w:r>
+              <w:rPr>
+                <w:rFonts w:cstheme="minorHAnsi"/>
+                <w:b/>
+                <w:sz w:val="20"/>
+                <w:szCs w:val="20"/>
+              </w:rPr>
+              <w:t>:</w:t>
             </w:r>
           </w:p>
         </w:tc>
@@ -401,12 +451,15 @@
       </w:pPr>
       <w:r>
         <w:t>-----------------------------------</w:t>
+      </w:r>
+      <w:r>
+        <w:t>--</w:t>
       </w:r>
     </w:p>
     <w:tbl>
       <w:tblPr>
         <w:tblStyle w:val="TableGrid"/>
-        <w:tblW w:w="0" w:type="auto"/>
+        <w:tblW w:w="2868" w:type="dxa"/>
         <w:tblBorders>
           <w:top w:val="none" w:sz="0" w:space="0" w:color="auto"/>
           <w:left w:val="none" w:sz="0" w:space="0" w:color="auto"/>
@@ -418,54 +471,57 @@
         <w:tblLook w:val="04A0" w:firstRow="1" w:lastRow="0" w:firstColumn="1" w:lastColumn="0" w:noHBand="0" w:noVBand="1"/>
       </w:tblPr>
       <w:tblGrid>
-        <w:gridCol w:w="691"/>
-        <w:gridCol w:w="476"/>
-        <w:gridCol w:w="495"/>
-        <w:gridCol w:w="465"/>
-        <w:gridCol w:w="509"/>
+        <w:gridCol w:w="738"/>
+        <w:gridCol w:w="453"/>
+        <w:gridCol w:w="537"/>
+        <w:gridCol w:w="450"/>
+        <w:gridCol w:w="690"/>
       </w:tblGrid>
       <w:tr>
-        <w:tc>
-          <w:tcPr>
-            <w:tcW w:w="527" w:type="dxa"/>
-          </w:tcPr>
-          <w:p>
-            <w:pPr>
-              <w:rPr>
-                <w:rFonts w:cstheme="minorHAnsi"/>
-                <w:b/>
-                <w:sz w:val="10"/>
-                <w:szCs w:val="10"/>
-              </w:rPr>
-            </w:pPr>
-            <w:r>
-              <w:rPr>
-                <w:rFonts w:cstheme="minorHAnsi"/>
-                <w:b/>
-                <w:sz w:val="10"/>
-                <w:szCs w:val="10"/>
-              </w:rPr>
-              <w:t>ITEMNAME</w:t>
-            </w:r>
-          </w:p>
-        </w:tc>
-        <w:tc>
-          <w:tcPr>
-            <w:tcW w:w="527" w:type="dxa"/>
-          </w:tcPr>
-          <w:p>
-            <w:pPr>
-              <w:rPr>
-                <w:sz w:val="10"/>
-                <w:szCs w:val="10"/>
-              </w:rPr>
-            </w:pPr>
-            <w:r>
-              <w:rPr>
-                <w:rFonts w:cstheme="minorHAnsi"/>
-                <w:b/>
-                <w:sz w:val="10"/>
-                <w:szCs w:val="10"/>
+        <w:trPr>
+          <w:trHeight w:val="277"/>
+        </w:trPr>
+        <w:tc>
+          <w:tcPr>
+            <w:tcW w:w="738" w:type="dxa"/>
+          </w:tcPr>
+          <w:p>
+            <w:pPr>
+              <w:rPr>
+                <w:rFonts w:cstheme="minorHAnsi"/>
+                <w:b/>
+                <w:sz w:val="12"/>
+                <w:szCs w:val="12"/>
+              </w:rPr>
+            </w:pPr>
+            <w:r>
+              <w:rPr>
+                <w:rFonts w:cstheme="minorHAnsi"/>
+                <w:b/>
+                <w:sz w:val="12"/>
+                <w:szCs w:val="12"/>
+              </w:rPr>
+              <w:t>ITEM</w:t>
+            </w:r>
+          </w:p>
+        </w:tc>
+        <w:tc>
+          <w:tcPr>
+            <w:tcW w:w="453" w:type="dxa"/>
+          </w:tcPr>
+          <w:p>
+            <w:pPr>
+              <w:rPr>
+                <w:sz w:val="12"/>
+                <w:szCs w:val="12"/>
+              </w:rPr>
+            </w:pPr>
+            <w:r>
+              <w:rPr>
+                <w:rFonts w:cstheme="minorHAnsi"/>
+                <w:b/>
+                <w:sz w:val="12"/>
+                <w:szCs w:val="12"/>
               </w:rPr>
               <w:t>MRP</w:t>
             </w:r>
@@ -473,21 +529,21 @@
         </w:tc>
         <w:tc>
           <w:tcPr>
-            <w:tcW w:w="527" w:type="dxa"/>
-          </w:tcPr>
-          <w:p>
-            <w:pPr>
-              <w:rPr>
-                <w:sz w:val="10"/>
-                <w:szCs w:val="10"/>
-              </w:rPr>
-            </w:pPr>
-            <w:r>
-              <w:rPr>
-                <w:rFonts w:cstheme="minorHAnsi"/>
-                <w:b/>
-                <w:sz w:val="10"/>
-                <w:szCs w:val="10"/>
+            <w:tcW w:w="537" w:type="dxa"/>
+          </w:tcPr>
+          <w:p>
+            <w:pPr>
+              <w:rPr>
+                <w:sz w:val="12"/>
+                <w:szCs w:val="12"/>
+              </w:rPr>
+            </w:pPr>
+            <w:r>
+              <w:rPr>
+                <w:rFonts w:cstheme="minorHAnsi"/>
+                <w:b/>
+                <w:sz w:val="12"/>
+                <w:szCs w:val="12"/>
               </w:rPr>
               <w:t>PRICE</w:t>
             </w:r>
@@ -495,21 +551,21 @@
         </w:tc>
         <w:tc>
           <w:tcPr>
-            <w:tcW w:w="527" w:type="dxa"/>
-          </w:tcPr>
-          <w:p>
-            <w:pPr>
-              <w:rPr>
-                <w:sz w:val="10"/>
-                <w:szCs w:val="10"/>
-              </w:rPr>
-            </w:pPr>
-            <w:r>
-              <w:rPr>
-                <w:rFonts w:cstheme="minorHAnsi"/>
-                <w:b/>
-                <w:sz w:val="10"/>
-                <w:szCs w:val="10"/>
+            <w:tcW w:w="450" w:type="dxa"/>
+          </w:tcPr>
+          <w:p>
+            <w:pPr>
+              <w:rPr>
+                <w:sz w:val="12"/>
+                <w:szCs w:val="12"/>
+              </w:rPr>
+            </w:pPr>
+            <w:r>
+              <w:rPr>
+                <w:rFonts w:cstheme="minorHAnsi"/>
+                <w:b/>
+                <w:sz w:val="12"/>
+                <w:szCs w:val="12"/>
               </w:rPr>
               <w:t>QTY</w:t>
             </w:r>
@@ -517,21 +573,21 @@
         </w:tc>
         <w:tc>
           <w:tcPr>
-            <w:tcW w:w="528" w:type="dxa"/>
-          </w:tcPr>
-          <w:p>
-            <w:pPr>
-              <w:rPr>
-                <w:sz w:val="10"/>
-                <w:szCs w:val="10"/>
-              </w:rPr>
-            </w:pPr>
-            <w:r>
-              <w:rPr>
-                <w:rFonts w:cstheme="minorHAnsi"/>
-                <w:b/>
-                <w:sz w:val="10"/>
-                <w:szCs w:val="10"/>
+            <w:tcW w:w="690" w:type="dxa"/>
+          </w:tcPr>
+          <w:p>
+            <w:pPr>
+              <w:rPr>
+                <w:sz w:val="12"/>
+                <w:szCs w:val="12"/>
+              </w:rPr>
+            </w:pPr>
+            <w:r>
+              <w:rPr>
+                <w:rFonts w:cstheme="minorHAnsi"/>
+                <w:b/>
+                <w:sz w:val="12"/>
+                <w:szCs w:val="12"/>
               </w:rPr>
               <w:t>TOTAL</w:t>
             </w:r>
@@ -542,7 +598,6 @@
     <w:p>
       <w:pPr>
         <w:spacing w:after="0" w:line="240" w:lineRule="auto"/>
-        <w:jc w:val="center"/>
         <w:rPr>
           <w:rFonts w:cstheme="minorHAnsi"/>
           <w:sz w:val="20"/>
@@ -556,6 +611,14 @@
           <w:szCs w:val="20"/>
         </w:rPr>
         <w:t>---------------------------------------</w:t>
+      </w:r>
+      <w:r>
+        <w:rPr>
+          <w:rFonts w:cstheme="minorHAnsi"/>
+          <w:sz w:val="20"/>
+          <w:szCs w:val="20"/>
+        </w:rPr>
+        <w:t>---</w:t>
       </w:r>
     </w:p>
     <w:tbl>
@@ -578,6 +641,94 @@
         <w:gridCol w:w="935"/>
         <w:gridCol w:w="333"/>
       </w:tblGrid>
+      <w:tr>
+        <w:tc>
+          <w:tcPr>
+            <w:tcW w:w="1368" w:type="dxa"/>
+          </w:tcPr>
+          <w:p>
+            <w:pPr>
+              <w:jc w:val="right"/>
+              <w:rPr>
+                <w:rFonts w:cstheme="minorHAnsi"/>
+                <w:b/>
+                <w:sz w:val="14"/>
+                <w:szCs w:val="14"/>
+              </w:rPr>
+            </w:pPr>
+            <w:r>
+              <w:rPr>
+                <w:rFonts w:cstheme="minorHAnsi"/>
+                <w:b/>
+                <w:sz w:val="14"/>
+                <w:szCs w:val="14"/>
+              </w:rPr>
+              <w:t>Total Quantity</w:t>
+            </w:r>
+            <w:r>
+              <w:rPr>
+                <w:rFonts w:cstheme="minorHAnsi"/>
+                <w:b/>
+                <w:sz w:val="14"/>
+                <w:szCs w:val="14"/>
+              </w:rPr>
+              <w:t xml:space="preserve"> </w:t>
+            </w:r>
+            <w:bookmarkStart w:id="0" w:name="_GoBack"/>
+            <w:bookmarkEnd w:id="0"/>
+            <w:r>
+              <w:rPr>
+                <w:rFonts w:cstheme="minorHAnsi"/>
+                <w:b/>
+                <w:sz w:val="14"/>
+                <w:szCs w:val="14"/>
+              </w:rPr>
+              <w:t>:</w:t>
+            </w:r>
+          </w:p>
+        </w:tc>
+        <w:tc>
+          <w:tcPr>
+            <w:tcW w:w="935" w:type="dxa"/>
+          </w:tcPr>
+          <w:p>
+            <w:pPr>
+              <w:jc w:val="right"/>
+              <w:rPr>
+                <w:rFonts w:cstheme="minorHAnsi"/>
+                <w:sz w:val="14"/>
+                <w:szCs w:val="14"/>
+              </w:rPr>
+            </w:pPr>
+            <w:proofErr w:type="spellStart"/>
+            <w:r>
+              <w:rPr>
+                <w:rFonts w:cstheme="minorHAnsi"/>
+                <w:sz w:val="14"/>
+                <w:szCs w:val="14"/>
+              </w:rPr>
+              <w:t>totalQty</w:t>
+            </w:r>
+            <w:proofErr w:type="spellEnd"/>
+          </w:p>
+        </w:tc>
+        <w:tc>
+          <w:tcPr>
+            <w:tcW w:w="333" w:type="dxa"/>
+          </w:tcPr>
+          <w:p>
+            <w:pPr>
+              <w:rPr>
+                <w:rFonts w:ascii="Arial" w:hAnsi="Arial" w:cs="Arial"/>
+                <w:color w:val="202124"/>
+                <w:sz w:val="21"/>
+                <w:szCs w:val="21"/>
+                <w:shd w:val="clear" w:color="auto" w:fill="FFFFFF"/>
+              </w:rPr>
+            </w:pPr>
+          </w:p>
+        </w:tc>
+      </w:tr>
       <w:tr>
         <w:tc>
           <w:tcPr>
@@ -870,7 +1021,7 @@
             <v:path o:extrusionok="f" gradientshapeok="t" o:connecttype="rect"/>
             <o:lock v:ext="edit" aspectratio="t"/>
           </v:shapetype>
-          <v:shape id="_x0000_i1025" type="#_x0000_t75" style="width:82.35pt;height:12.65pt">
+          <v:shape id="_x0000_i1025" type="#_x0000_t75" style="width:70.85pt;height:10.95pt">
             <v:imagedata r:id="rId9" o:title="tamiil"/>
           </v:shape>
         </w:pict>
@@ -882,15 +1033,15 @@
         <w:jc w:val="center"/>
         <w:rPr>
           <w:rFonts w:cstheme="minorHAnsi"/>
-          <w:sz w:val="20"/>
-          <w:szCs w:val="20"/>
+          <w:sz w:val="16"/>
+          <w:szCs w:val="16"/>
         </w:rPr>
       </w:pPr>
       <w:r>
         <w:rPr>
           <w:rFonts w:cstheme="minorHAnsi"/>
-          <w:sz w:val="20"/>
-          <w:szCs w:val="20"/>
+          <w:sz w:val="16"/>
+          <w:szCs w:val="16"/>
         </w:rPr>
         <w:t xml:space="preserve">Thank </w:t>
       </w:r>
@@ -898,8 +1049,8 @@
       <w:r>
         <w:rPr>
           <w:rFonts w:cstheme="minorHAnsi"/>
-          <w:sz w:val="20"/>
-          <w:szCs w:val="20"/>
+          <w:sz w:val="16"/>
+          <w:szCs w:val="16"/>
         </w:rPr>
         <w:t>You !</w:t>
       </w:r>
@@ -907,8 +1058,8 @@
       <w:r>
         <w:rPr>
           <w:rFonts w:cstheme="minorHAnsi"/>
-          <w:sz w:val="20"/>
-          <w:szCs w:val="20"/>
+          <w:sz w:val="16"/>
+          <w:szCs w:val="16"/>
         </w:rPr>
         <w:t xml:space="preserve"> Visit Again!</w:t>
       </w:r>
@@ -945,16 +1096,16 @@
               <w:rPr>
                 <w:rFonts w:cstheme="minorHAnsi"/>
                 <w:b/>
-                <w:sz w:val="20"/>
-                <w:szCs w:val="20"/>
+                <w:sz w:val="16"/>
+                <w:szCs w:val="16"/>
               </w:rPr>
             </w:pPr>
             <w:proofErr w:type="spellStart"/>
             <w:r>
               <w:rPr>
                 <w:rFonts w:cstheme="minorHAnsi"/>
-                <w:sz w:val="20"/>
-                <w:szCs w:val="20"/>
+                <w:sz w:val="16"/>
+                <w:szCs w:val="16"/>
               </w:rPr>
               <w:t>OrderOnline</w:t>
             </w:r>
@@ -962,8 +1113,8 @@
             <w:r>
               <w:rPr>
                 <w:rFonts w:cstheme="minorHAnsi"/>
-                <w:sz w:val="20"/>
-                <w:szCs w:val="20"/>
+                <w:sz w:val="16"/>
+                <w:szCs w:val="16"/>
               </w:rPr>
               <w:t xml:space="preserve"> @ </w:t>
             </w:r>
@@ -974,16 +1125,16 @@
               <w:rPr>
                 <w:rFonts w:cstheme="minorHAnsi"/>
                 <w:b/>
-                <w:sz w:val="20"/>
-                <w:szCs w:val="20"/>
-              </w:rPr>
-            </w:pPr>
-            <w:r>
-              <w:rPr>
-                <w:rFonts w:cstheme="minorHAnsi"/>
-                <w:b/>
-                <w:sz w:val="20"/>
-                <w:szCs w:val="20"/>
+                <w:sz w:val="16"/>
+                <w:szCs w:val="16"/>
+              </w:rPr>
+            </w:pPr>
+            <w:r>
+              <w:rPr>
+                <w:rFonts w:cstheme="minorHAnsi"/>
+                <w:b/>
+                <w:sz w:val="16"/>
+                <w:szCs w:val="16"/>
               </w:rPr>
               <w:t>https://riagroceries.web.app</w:t>
             </w:r>
@@ -1014,7 +1165,7 @@
                 <w:szCs w:val="20"/>
               </w:rPr>
               <w:pict>
-                <v:shape id="_x0000_i1026" type="#_x0000_t75" style="width:91.6pt;height:91.6pt">
+                <v:shape id="_x0000_i1026" type="#_x0000_t75" style="width:59.35pt;height:59.35pt">
                   <v:imagedata r:id="rId10" o:title="QRcode"/>
                 </v:shape>
               </w:pict>
@@ -1037,7 +1188,7 @@
     </w:p>
     <w:sectPr>
       <w:pgSz w:w="2880" w:h="14400" w:code="137"/>
-      <w:pgMar w:top="86" w:right="374" w:bottom="86" w:left="86" w:header="720" w:footer="720" w:gutter="0"/>
+      <w:pgMar w:top="86" w:right="180" w:bottom="86" w:left="0" w:header="720" w:footer="720" w:gutter="0"/>
       <w:cols w:space="720"/>
       <w:docGrid w:linePitch="360"/>
     </w:sectPr>

</xml_diff>